<commit_message>
0-D Completed and ready for Beta Testing
	Redesigned main form slightly
	Added Dr. Park’s Drawing
	Added labels to parameters and state variables
	Moved Setup Button
	Made it easier to be compatible with Multi-Seg interface

	Added cancel button – Chris’s testing
		Added code to check for cancel click and discard partial results

	Greyed out interface when model is running – programmer testing
	Disabled save button when no model loaded – programmer testing

	Added multiple-chemical selection interface – maggie’s comment

	Users Manual
		Significant updates
		Rewrote: Parameters within Database Files vs. Parameters within in a Simulation
		Re-tested tutorial
			Minor refinements to deleting a variable from test
		Added Tutorial
		Examined descriptions of each screen interface
		Converted to HTML and tested context links
</commit_message>
<xml_diff>
--- a/GUI/GUI.AQUATOX/Docs/AQUATOX.Net_1.0_SimpleTutorial.docx
+++ b/GUI/GUI.AQUATOX/Docs/AQUATOX.Net_1.0_SimpleTutorial.docx
@@ -840,6 +840,14 @@
         </w:rPr>
         <w:t> </w:t>
       </w:r>
+      <w:proofErr w:type="spellStart"/>
+      <w:r>
+        <w:rPr>
+          <w:color w:val="000000"/>
+        </w:rPr>
+        <w:t>ww</w:t>
+      </w:r>
+      <w:proofErr w:type="spellEnd"/>
     </w:p>
     <w:p>
       <w:pPr>
@@ -11743,6 +11751,9 @@
     <w:lsdException w:name="Table Subtle 1" w:semiHidden="1" w:unhideWhenUsed="1"/>
     <w:lsdException w:name="Table Subtle 2" w:semiHidden="1" w:unhideWhenUsed="1"/>
     <w:lsdException w:name="Table Web 1" w:semiHidden="1" w:unhideWhenUsed="1"/>
+    <w:lsdException w:name="Table Web 2" w:semiHidden="1" w:unhideWhenUsed="1"/>
+    <w:lsdException w:name="Table Web 3" w:semiHidden="1" w:unhideWhenUsed="1"/>
+    <w:lsdException w:name="Table Theme" w:semiHidden="1" w:unhideWhenUsed="1"/>
     <w:lsdException w:name="Placeholder Text" w:semiHidden="1" w:uiPriority="99"/>
     <w:lsdException w:name="No Spacing" w:uiPriority="1" w:qFormat="1"/>
     <w:lsdException w:name="Light Shading" w:uiPriority="60"/>

</xml_diff>